<commit_message>
sua them cac loi trong luu do
</commit_message>
<xml_diff>
--- a/module1/Pseudo_Flow Chart/Bai_tap/Bài tập_Mo ta thuat toan tim gia tri lon nhất trong 3 so.docx
+++ b/module1/Pseudo_Flow Chart/Bai_tap/Bài tập_Mo ta thuat toan tim gia tri lon nhất trong 3 so.docx
@@ -23,12 +23,293 @@
           <w:szCs w:val="36"/>
           <w:lang w:eastAsia="en-GB"/>
         </w:rPr>
-        <w:t>[Bài tập] Mô tả thuật toán tìm giá trị lớn nhất trong 3 số</w:t>
-      </w:r>
-    </w:p>
-    <w:p>
-      <w:r>
-        <w:t>A ) Pseudo</w:t>
+        <w:t>[</w:t>
+      </w:r>
+      <w:proofErr w:type="spellStart"/>
+      <w:r>
+        <w:rPr>
+          <w:rFonts w:ascii="Open Sans" w:eastAsia="Times New Roman" w:hAnsi="Open Sans" w:cs="Times New Roman"/>
+          <w:color w:val="37474F"/>
+          <w:sz w:val="36"/>
+          <w:szCs w:val="36"/>
+          <w:lang w:eastAsia="en-GB"/>
+        </w:rPr>
+        <w:t>Bài</w:t>
+      </w:r>
+      <w:proofErr w:type="spellEnd"/>
+      <w:r>
+        <w:rPr>
+          <w:rFonts w:ascii="Open Sans" w:eastAsia="Times New Roman" w:hAnsi="Open Sans" w:cs="Times New Roman"/>
+          <w:color w:val="37474F"/>
+          <w:sz w:val="36"/>
+          <w:szCs w:val="36"/>
+          <w:lang w:eastAsia="en-GB"/>
+        </w:rPr>
+        <w:t xml:space="preserve"> </w:t>
+      </w:r>
+      <w:proofErr w:type="spellStart"/>
+      <w:r>
+        <w:rPr>
+          <w:rFonts w:ascii="Open Sans" w:eastAsia="Times New Roman" w:hAnsi="Open Sans" w:cs="Times New Roman"/>
+          <w:color w:val="37474F"/>
+          <w:sz w:val="36"/>
+          <w:szCs w:val="36"/>
+          <w:lang w:eastAsia="en-GB"/>
+        </w:rPr>
+        <w:t>tập</w:t>
+      </w:r>
+      <w:proofErr w:type="spellEnd"/>
+      <w:r>
+        <w:rPr>
+          <w:rFonts w:ascii="Open Sans" w:eastAsia="Times New Roman" w:hAnsi="Open Sans" w:cs="Times New Roman"/>
+          <w:color w:val="37474F"/>
+          <w:sz w:val="36"/>
+          <w:szCs w:val="36"/>
+          <w:lang w:eastAsia="en-GB"/>
+        </w:rPr>
+        <w:t xml:space="preserve">] </w:t>
+      </w:r>
+      <w:proofErr w:type="spellStart"/>
+      <w:r>
+        <w:rPr>
+          <w:rFonts w:ascii="Open Sans" w:eastAsia="Times New Roman" w:hAnsi="Open Sans" w:cs="Times New Roman"/>
+          <w:color w:val="37474F"/>
+          <w:sz w:val="36"/>
+          <w:szCs w:val="36"/>
+          <w:lang w:eastAsia="en-GB"/>
+        </w:rPr>
+        <w:t>Mô</w:t>
+      </w:r>
+      <w:proofErr w:type="spellEnd"/>
+      <w:r>
+        <w:rPr>
+          <w:rFonts w:ascii="Open Sans" w:eastAsia="Times New Roman" w:hAnsi="Open Sans" w:cs="Times New Roman"/>
+          <w:color w:val="37474F"/>
+          <w:sz w:val="36"/>
+          <w:szCs w:val="36"/>
+          <w:lang w:eastAsia="en-GB"/>
+        </w:rPr>
+        <w:t xml:space="preserve"> </w:t>
+      </w:r>
+      <w:proofErr w:type="spellStart"/>
+      <w:r>
+        <w:rPr>
+          <w:rFonts w:ascii="Open Sans" w:eastAsia="Times New Roman" w:hAnsi="Open Sans" w:cs="Times New Roman"/>
+          <w:color w:val="37474F"/>
+          <w:sz w:val="36"/>
+          <w:szCs w:val="36"/>
+          <w:lang w:eastAsia="en-GB"/>
+        </w:rPr>
+        <w:t>tả</w:t>
+      </w:r>
+      <w:proofErr w:type="spellEnd"/>
+      <w:r>
+        <w:rPr>
+          <w:rFonts w:ascii="Open Sans" w:eastAsia="Times New Roman" w:hAnsi="Open Sans" w:cs="Times New Roman"/>
+          <w:color w:val="37474F"/>
+          <w:sz w:val="36"/>
+          <w:szCs w:val="36"/>
+          <w:lang w:eastAsia="en-GB"/>
+        </w:rPr>
+        <w:t xml:space="preserve"> </w:t>
+      </w:r>
+      <w:proofErr w:type="spellStart"/>
+      <w:r>
+        <w:rPr>
+          <w:rFonts w:ascii="Open Sans" w:eastAsia="Times New Roman" w:hAnsi="Open Sans" w:cs="Times New Roman"/>
+          <w:color w:val="37474F"/>
+          <w:sz w:val="36"/>
+          <w:szCs w:val="36"/>
+          <w:lang w:eastAsia="en-GB"/>
+        </w:rPr>
+        <w:t>thuật</w:t>
+      </w:r>
+      <w:proofErr w:type="spellEnd"/>
+      <w:r>
+        <w:rPr>
+          <w:rFonts w:ascii="Open Sans" w:eastAsia="Times New Roman" w:hAnsi="Open Sans" w:cs="Times New Roman"/>
+          <w:color w:val="37474F"/>
+          <w:sz w:val="36"/>
+          <w:szCs w:val="36"/>
+          <w:lang w:eastAsia="en-GB"/>
+        </w:rPr>
+        <w:t xml:space="preserve"> </w:t>
+      </w:r>
+      <w:proofErr w:type="spellStart"/>
+      <w:r>
+        <w:rPr>
+          <w:rFonts w:ascii="Open Sans" w:eastAsia="Times New Roman" w:hAnsi="Open Sans" w:cs="Times New Roman"/>
+          <w:color w:val="37474F"/>
+          <w:sz w:val="36"/>
+          <w:szCs w:val="36"/>
+          <w:lang w:eastAsia="en-GB"/>
+        </w:rPr>
+        <w:t>toán</w:t>
+      </w:r>
+      <w:proofErr w:type="spellEnd"/>
+      <w:r>
+        <w:rPr>
+          <w:rFonts w:ascii="Open Sans" w:eastAsia="Times New Roman" w:hAnsi="Open Sans" w:cs="Times New Roman"/>
+          <w:color w:val="37474F"/>
+          <w:sz w:val="36"/>
+          <w:szCs w:val="36"/>
+          <w:lang w:eastAsia="en-GB"/>
+        </w:rPr>
+        <w:t xml:space="preserve"> </w:t>
+      </w:r>
+      <w:proofErr w:type="spellStart"/>
+      <w:r>
+        <w:rPr>
+          <w:rFonts w:ascii="Open Sans" w:eastAsia="Times New Roman" w:hAnsi="Open Sans" w:cs="Times New Roman"/>
+          <w:color w:val="37474F"/>
+          <w:sz w:val="36"/>
+          <w:szCs w:val="36"/>
+          <w:lang w:eastAsia="en-GB"/>
+        </w:rPr>
+        <w:t>tìm</w:t>
+      </w:r>
+      <w:proofErr w:type="spellEnd"/>
+      <w:r>
+        <w:rPr>
+          <w:rFonts w:ascii="Open Sans" w:eastAsia="Times New Roman" w:hAnsi="Open Sans" w:cs="Times New Roman"/>
+          <w:color w:val="37474F"/>
+          <w:sz w:val="36"/>
+          <w:szCs w:val="36"/>
+          <w:lang w:eastAsia="en-GB"/>
+        </w:rPr>
+        <w:t xml:space="preserve"> </w:t>
+      </w:r>
+      <w:proofErr w:type="spellStart"/>
+      <w:r>
+        <w:rPr>
+          <w:rFonts w:ascii="Open Sans" w:eastAsia="Times New Roman" w:hAnsi="Open Sans" w:cs="Times New Roman"/>
+          <w:color w:val="37474F"/>
+          <w:sz w:val="36"/>
+          <w:szCs w:val="36"/>
+          <w:lang w:eastAsia="en-GB"/>
+        </w:rPr>
+        <w:t>giá</w:t>
+      </w:r>
+      <w:proofErr w:type="spellEnd"/>
+      <w:r>
+        <w:rPr>
+          <w:rFonts w:ascii="Open Sans" w:eastAsia="Times New Roman" w:hAnsi="Open Sans" w:cs="Times New Roman"/>
+          <w:color w:val="37474F"/>
+          <w:sz w:val="36"/>
+          <w:szCs w:val="36"/>
+          <w:lang w:eastAsia="en-GB"/>
+        </w:rPr>
+        <w:t xml:space="preserve"> </w:t>
+      </w:r>
+      <w:proofErr w:type="spellStart"/>
+      <w:r>
+        <w:rPr>
+          <w:rFonts w:ascii="Open Sans" w:eastAsia="Times New Roman" w:hAnsi="Open Sans" w:cs="Times New Roman"/>
+          <w:color w:val="37474F"/>
+          <w:sz w:val="36"/>
+          <w:szCs w:val="36"/>
+          <w:lang w:eastAsia="en-GB"/>
+        </w:rPr>
+        <w:t>trị</w:t>
+      </w:r>
+      <w:proofErr w:type="spellEnd"/>
+      <w:r>
+        <w:rPr>
+          <w:rFonts w:ascii="Open Sans" w:eastAsia="Times New Roman" w:hAnsi="Open Sans" w:cs="Times New Roman"/>
+          <w:color w:val="37474F"/>
+          <w:sz w:val="36"/>
+          <w:szCs w:val="36"/>
+          <w:lang w:eastAsia="en-GB"/>
+        </w:rPr>
+        <w:t xml:space="preserve"> </w:t>
+      </w:r>
+      <w:proofErr w:type="spellStart"/>
+      <w:r>
+        <w:rPr>
+          <w:rFonts w:ascii="Open Sans" w:eastAsia="Times New Roman" w:hAnsi="Open Sans" w:cs="Times New Roman"/>
+          <w:color w:val="37474F"/>
+          <w:sz w:val="36"/>
+          <w:szCs w:val="36"/>
+          <w:lang w:eastAsia="en-GB"/>
+        </w:rPr>
+        <w:t>lớn</w:t>
+      </w:r>
+      <w:proofErr w:type="spellEnd"/>
+      <w:r>
+        <w:rPr>
+          <w:rFonts w:ascii="Open Sans" w:eastAsia="Times New Roman" w:hAnsi="Open Sans" w:cs="Times New Roman"/>
+          <w:color w:val="37474F"/>
+          <w:sz w:val="36"/>
+          <w:szCs w:val="36"/>
+          <w:lang w:eastAsia="en-GB"/>
+        </w:rPr>
+        <w:t xml:space="preserve"> </w:t>
+      </w:r>
+      <w:proofErr w:type="spellStart"/>
+      <w:r>
+        <w:rPr>
+          <w:rFonts w:ascii="Open Sans" w:eastAsia="Times New Roman" w:hAnsi="Open Sans" w:cs="Times New Roman"/>
+          <w:color w:val="37474F"/>
+          <w:sz w:val="36"/>
+          <w:szCs w:val="36"/>
+          <w:lang w:eastAsia="en-GB"/>
+        </w:rPr>
+        <w:t>nhất</w:t>
+      </w:r>
+      <w:proofErr w:type="spellEnd"/>
+      <w:r>
+        <w:rPr>
+          <w:rFonts w:ascii="Open Sans" w:eastAsia="Times New Roman" w:hAnsi="Open Sans" w:cs="Times New Roman"/>
+          <w:color w:val="37474F"/>
+          <w:sz w:val="36"/>
+          <w:szCs w:val="36"/>
+          <w:lang w:eastAsia="en-GB"/>
+        </w:rPr>
+        <w:t xml:space="preserve"> </w:t>
+      </w:r>
+      <w:proofErr w:type="spellStart"/>
+      <w:r>
+        <w:rPr>
+          <w:rFonts w:ascii="Open Sans" w:eastAsia="Times New Roman" w:hAnsi="Open Sans" w:cs="Times New Roman"/>
+          <w:color w:val="37474F"/>
+          <w:sz w:val="36"/>
+          <w:szCs w:val="36"/>
+          <w:lang w:eastAsia="en-GB"/>
+        </w:rPr>
+        <w:t>trong</w:t>
+      </w:r>
+      <w:proofErr w:type="spellEnd"/>
+      <w:r>
+        <w:rPr>
+          <w:rFonts w:ascii="Open Sans" w:eastAsia="Times New Roman" w:hAnsi="Open Sans" w:cs="Times New Roman"/>
+          <w:color w:val="37474F"/>
+          <w:sz w:val="36"/>
+          <w:szCs w:val="36"/>
+          <w:lang w:eastAsia="en-GB"/>
+        </w:rPr>
+        <w:t xml:space="preserve"> 3 </w:t>
+      </w:r>
+      <w:proofErr w:type="spellStart"/>
+      <w:r>
+        <w:rPr>
+          <w:rFonts w:ascii="Open Sans" w:eastAsia="Times New Roman" w:hAnsi="Open Sans" w:cs="Times New Roman"/>
+          <w:color w:val="37474F"/>
+          <w:sz w:val="36"/>
+          <w:szCs w:val="36"/>
+          <w:lang w:eastAsia="en-GB"/>
+        </w:rPr>
+        <w:t>số</w:t>
+      </w:r>
+      <w:proofErr w:type="spellEnd"/>
+    </w:p>
+    <w:p>
+      <w:proofErr w:type="gramStart"/>
+      <w:r>
+        <w:t>A )</w:t>
+      </w:r>
+      <w:proofErr w:type="gramEnd"/>
+      <w:r>
+        <w:t xml:space="preserve"> Pseudo</w:t>
       </w:r>
     </w:p>
     <w:p>
@@ -39,8 +320,18 @@
     <w:p>
       <w:r>
         <w:tab/>
-        <w:t>INPUT a,b,c</w:t>
-      </w:r>
+        <w:t xml:space="preserve">INPUT </w:t>
+      </w:r>
+      <w:proofErr w:type="spellStart"/>
+      <w:proofErr w:type="gramStart"/>
+      <w:r>
+        <w:t>a,b</w:t>
+      </w:r>
+      <w:proofErr w:type="gramEnd"/>
+      <w:r>
+        <w:t>,c</w:t>
+      </w:r>
+      <w:proofErr w:type="spellEnd"/>
     </w:p>
     <w:p>
       <w:pPr>
@@ -116,8 +407,13 @@
     </w:p>
     <w:p/>
     <w:p>
-      <w:r>
-        <w:t>B ) Flow chart</w:t>
+      <w:proofErr w:type="gramStart"/>
+      <w:r>
+        <w:t>B )</w:t>
+      </w:r>
+      <w:proofErr w:type="gramEnd"/>
+      <w:r>
+        <w:t xml:space="preserve"> Flow chart</w:t>
       </w:r>
     </w:p>
     <w:p/>
@@ -133,10 +429,10 @@
           <w:lang w:eastAsia="en-GB"/>
         </w:rPr>
         <w:drawing>
-          <wp:inline distT="0" distB="0" distL="0" distR="0" wp14:anchorId="52EC753E" wp14:editId="545AA3CA">
-            <wp:extent cx="5981700" cy="5135880"/>
-            <wp:effectExtent l="0" t="0" r="0" b="7620"/>
-            <wp:docPr id="9" name="Picture 9"/>
+          <wp:inline distT="0" distB="0" distL="0" distR="0" wp14:anchorId="1E74F522" wp14:editId="22EDAD84">
+            <wp:extent cx="3638737" cy="5092962"/>
+            <wp:effectExtent l="0" t="0" r="0" b="0"/>
+            <wp:docPr id="1" name="Picture 1"/>
             <wp:cNvGraphicFramePr>
               <a:graphicFrameLocks xmlns:a="http://schemas.openxmlformats.org/drawingml/2006/main" noChangeAspect="1"/>
             </wp:cNvGraphicFramePr>
@@ -156,7 +452,7 @@
                   <pic:spPr>
                     <a:xfrm>
                       <a:off x="0" y="0"/>
-                      <a:ext cx="5999679" cy="5151317"/>
+                      <a:ext cx="3638737" cy="5092962"/>
                     </a:xfrm>
                     <a:prstGeom prst="rect">
                       <a:avLst/>

</xml_diff>